<commit_message>
updated all summaries to be markdown files
</commit_message>
<xml_diff>
--- a/Jennifer/paper summaries/NetworkClassSum.docx
+++ b/Jennifer/paper summaries/NetworkClassSum.docx
@@ -152,40 +152,45 @@
     </w:p>
     <w:p>
       <w:r>
-        <w:t>Assumptions are u</w:t>
+        <w:t xml:space="preserve">Assumptions are undirected graphs that contain no self-loops as these match neuroimaging standards. </w:t>
+      </w:r>
+      <w:r>
+        <w:t>The goal is to predict the class label (Y) from adjacency matrix (A) and the coefficients (B) are estimated from training data by minimizing an objective consisting of a loss function plus a penalty. This set up is ideal for medium to large brain networks. The loss function used is the logistic loss function.</w:t>
+      </w:r>
+    </w:p>
+    <w:p>
+      <w:r>
+        <w:t>2.2 Selecting nodes and edges through group lasso.</w:t>
+      </w:r>
+    </w:p>
+    <w:p>
+      <w:r>
+        <w:t>The group lasso penalty is designed to eliminate a group of variables simultaneously. They penalize the number of active nodes by treating all edges connected to one node as a group. Removing a row of B is then the same as removing a node.</w:t>
+      </w:r>
+    </w:p>
+    <w:p>
+      <w:r>
+        <w:rPr>
+          <w:u w:val="single"/>
+        </w:rPr>
+        <w:t>3. Optimization Algorithm</w:t>
+      </w:r>
+    </w:p>
+    <w:p>
+      <w:r>
+        <w:t xml:space="preserve">The algorithm uses two approaches to optimization, proximal algorithms and alternating direction method of multipliers (ADMM). The groups overlap which causes the optimization difficulty. The paper solves this by solving the proximal operator for the penalty directly using the ADMM method. This could </w:t>
+      </w:r>
+      <w:r>
+        <w:lastRenderedPageBreak/>
+        <w:t xml:space="preserve">give a more accurate sparsity pattern and allows for additional penalties. </w:t>
+      </w:r>
+      <w:r>
+        <w:t xml:space="preserve">Additional penalties </w:t>
       </w:r>
       <w:bookmarkStart w:id="0" w:name="_GoBack"/>
       <w:bookmarkEnd w:id="0"/>
       <w:r>
-        <w:t xml:space="preserve">ndirected graphs that contain no self-loops as these match neuroimaging standards. </w:t>
-      </w:r>
-      <w:r>
-        <w:t xml:space="preserve">The goal is to predict the class label (Y) from adjacency matrix (A) and the coefficients (B) are estimated from training data </w:t>
-      </w:r>
-      <w:r>
-        <w:t>by minimizing an objective consisting of a loss function plus a penalty</w:t>
-      </w:r>
-      <w:r>
-        <w:t>. This set up is ideal for medium to large brain networks. The loss function used is the logistic loss function.</w:t>
-      </w:r>
-    </w:p>
-    <w:p>
-      <w:r>
-        <w:t>2.2 Selecting nodes and edges through group lasso.</w:t>
-      </w:r>
-    </w:p>
-    <w:p>
-      <w:r>
-        <w:t>The group lasso penalty is designed to eliminate a group of variables simultaneously.</w:t>
-      </w:r>
-      <w:r>
-        <w:t xml:space="preserve"> They </w:t>
-      </w:r>
-      <w:r>
-        <w:t>penalize the number of active nodes by treating all edges connected to one node as a group.</w:t>
-      </w:r>
-      <w:r>
-        <w:t xml:space="preserve"> Removing a row of B is then the same as removing a node.</w:t>
+        <w:t>are helpful because they can incorporate more information (ex. spatial location).</w:t>
       </w:r>
     </w:p>
     <w:sectPr>
@@ -419,6 +424,7 @@
     <w:lsdException w:name="HTML Sample" w:semiHidden="1" w:unhideWhenUsed="1"/>
     <w:lsdException w:name="HTML Typewriter" w:semiHidden="1" w:unhideWhenUsed="1"/>
     <w:lsdException w:name="HTML Variable" w:semiHidden="1" w:unhideWhenUsed="1"/>
+    <w:lsdException w:name="Normal Table" w:semiHidden="1" w:unhideWhenUsed="1"/>
     <w:lsdException w:name="annotation subject" w:semiHidden="1" w:unhideWhenUsed="1"/>
     <w:lsdException w:name="No List" w:semiHidden="1" w:unhideWhenUsed="1"/>
     <w:lsdException w:name="Outline List 1" w:semiHidden="1" w:unhideWhenUsed="1"/>
@@ -464,9 +470,11 @@
     <w:lsdException w:name="Table Subtle 1" w:semiHidden="1" w:unhideWhenUsed="1"/>
     <w:lsdException w:name="Table Subtle 2" w:semiHidden="1" w:unhideWhenUsed="1"/>
     <w:lsdException w:name="Table Web 1" w:semiHidden="1" w:unhideWhenUsed="1"/>
+    <w:lsdException w:name="Table Web 2" w:semiHidden="1" w:unhideWhenUsed="1"/>
     <w:lsdException w:name="Table Web 3" w:semiHidden="1" w:unhideWhenUsed="1"/>
     <w:lsdException w:name="Balloon Text" w:semiHidden="1" w:unhideWhenUsed="1"/>
     <w:lsdException w:name="Table Grid" w:uiPriority="39"/>
+    <w:lsdException w:name="Table Theme" w:semiHidden="1" w:unhideWhenUsed="1"/>
     <w:lsdException w:name="Placeholder Text" w:semiHidden="1"/>
     <w:lsdException w:name="No Spacing" w:uiPriority="1" w:qFormat="1"/>
     <w:lsdException w:name="Light Shading" w:uiPriority="60"/>

</xml_diff>